<commit_message>
update future internet part
</commit_message>
<xml_diff>
--- a/Future Internet.docx
+++ b/Future Internet.docx
@@ -4,309 +4,628 @@
   <w:body>
     <w:p>
       <w:pPr>
-        <w:pStyle w:val="ListParagraph"/>
+        <w:pStyle w:val="a3"/>
         <w:numPr>
           <w:ilvl w:val="0"/>
           <w:numId w:val="1"/>
         </w:numPr>
         <w:ind w:firstLineChars="0"/>
+        <w:rPr>
+          <w:sz w:val="24"/>
+          <w:szCs w:val="24"/>
+        </w:rPr>
       </w:pPr>
       <w:r>
         <w:rPr>
           <w:rFonts w:hint="eastAsia"/>
+          <w:sz w:val="24"/>
+          <w:szCs w:val="24"/>
         </w:rPr>
         <w:t>F</w:t>
       </w:r>
       <w:r>
+        <w:rPr>
+          <w:sz w:val="24"/>
+          <w:szCs w:val="24"/>
+        </w:rPr>
         <w:t>uture Internet</w:t>
       </w:r>
     </w:p>
     <w:p>
       <w:pPr>
-        <w:pStyle w:val="ListParagraph"/>
+        <w:pStyle w:val="a3"/>
         <w:numPr>
           <w:ilvl w:val="1"/>
           <w:numId w:val="1"/>
         </w:numPr>
         <w:ind w:firstLineChars="0"/>
-      </w:pPr>
-      <w:r>
+        <w:rPr>
+          <w:sz w:val="24"/>
+          <w:szCs w:val="24"/>
+        </w:rPr>
+      </w:pPr>
+      <w:r>
+        <w:rPr>
+          <w:sz w:val="24"/>
+          <w:szCs w:val="24"/>
+        </w:rPr>
         <w:t>Software Defined Network</w:t>
       </w:r>
     </w:p>
     <w:p>
       <w:pPr>
         <w:ind w:left="420"/>
-      </w:pPr>
-      <w:r>
+        <w:rPr>
+          <w:sz w:val="24"/>
+          <w:szCs w:val="24"/>
+        </w:rPr>
+      </w:pPr>
+      <w:r>
+        <w:rPr>
+          <w:sz w:val="24"/>
+          <w:szCs w:val="24"/>
+        </w:rPr>
         <w:t xml:space="preserve">The Internet has experienced a dramatic growth in nowadays. It tries to make almost everything connected and accessible from anywhere, which means the structure of the network will inevitably become more and more heavy and complicated. </w:t>
       </w:r>
-      <w:bookmarkStart w:id="0" w:name="_GoBack"/>
-      <w:bookmarkEnd w:id="0"/>
-    </w:p>
-    <w:p>
-      <w:pPr>
-        <w:pStyle w:val="ListParagraph"/>
+    </w:p>
+    <w:p>
+      <w:pPr>
+        <w:pStyle w:val="a3"/>
         <w:numPr>
           <w:ilvl w:val="2"/>
           <w:numId w:val="1"/>
         </w:numPr>
         <w:ind w:firstLineChars="0"/>
-      </w:pPr>
-      <w:r>
+        <w:rPr>
+          <w:sz w:val="24"/>
+          <w:szCs w:val="24"/>
+        </w:rPr>
+      </w:pPr>
+      <w:r>
+        <w:rPr>
+          <w:sz w:val="24"/>
+          <w:szCs w:val="24"/>
+        </w:rPr>
         <w:t>Architecture of SDN</w:t>
       </w:r>
     </w:p>
     <w:p>
       <w:pPr>
-        <w:pStyle w:val="ListParagraph"/>
+        <w:pStyle w:val="a3"/>
         <w:numPr>
           <w:ilvl w:val="0"/>
           <w:numId w:val="2"/>
         </w:numPr>
         <w:ind w:firstLineChars="0"/>
-      </w:pPr>
-      <w:r>
+        <w:rPr>
+          <w:sz w:val="24"/>
+          <w:szCs w:val="24"/>
+        </w:rPr>
+      </w:pPr>
+      <w:r>
+        <w:rPr>
+          <w:sz w:val="24"/>
+          <w:szCs w:val="24"/>
+        </w:rPr>
         <w:t>Short history and current state.</w:t>
       </w:r>
     </w:p>
     <w:p>
       <w:pPr>
-        <w:pStyle w:val="ListParagraph"/>
+        <w:pStyle w:val="a3"/>
         <w:numPr>
           <w:ilvl w:val="0"/>
           <w:numId w:val="2"/>
         </w:numPr>
         <w:ind w:firstLineChars="0"/>
-      </w:pPr>
-      <w:r>
-        <w:t xml:space="preserve">General scheme, </w:t>
-      </w:r>
-      <w:proofErr w:type="gramStart"/>
-      <w:r>
-        <w:t>the decouple</w:t>
-      </w:r>
-      <w:proofErr w:type="gramEnd"/>
-      <w:r>
-        <w:t xml:space="preserve"> of Control and Data Plane, the concept of centralization.</w:t>
-      </w:r>
-    </w:p>
-    <w:p>
-      <w:pPr>
-        <w:pStyle w:val="ListParagraph"/>
+        <w:rPr>
+          <w:sz w:val="24"/>
+          <w:szCs w:val="24"/>
+        </w:rPr>
+      </w:pPr>
+      <w:r>
+        <w:rPr>
+          <w:sz w:val="24"/>
+          <w:szCs w:val="24"/>
+        </w:rPr>
+        <w:t>General scheme, the decouple of Control and Data Plane, the concept of centralization.</w:t>
+      </w:r>
+    </w:p>
+    <w:p>
+      <w:pPr>
+        <w:pStyle w:val="a3"/>
         <w:numPr>
           <w:ilvl w:val="0"/>
           <w:numId w:val="2"/>
         </w:numPr>
         <w:ind w:firstLineChars="0"/>
-      </w:pPr>
-      <w:r>
-        <w:t>Briefly introduce communication scheme between different planes and the protocols (</w:t>
-      </w:r>
-      <w:proofErr w:type="spellStart"/>
-      <w:r>
-        <w:t>OpenFlow</w:t>
-      </w:r>
-      <w:proofErr w:type="spellEnd"/>
-      <w:r>
-        <w:t xml:space="preserve">, Northbound and Southbound, etc.) </w:t>
-      </w:r>
-    </w:p>
-    <w:p>
-      <w:pPr>
-        <w:pStyle w:val="ListParagraph"/>
+        <w:rPr>
+          <w:sz w:val="24"/>
+          <w:szCs w:val="24"/>
+        </w:rPr>
+      </w:pPr>
+      <w:r>
+        <w:rPr>
+          <w:sz w:val="24"/>
+          <w:szCs w:val="24"/>
+        </w:rPr>
+        <w:t xml:space="preserve">Briefly introduce communication scheme between different planes and the protocols (OpenFlow, Northbound and Southbound, etc.) </w:t>
+      </w:r>
+    </w:p>
+    <w:p>
+      <w:pPr>
+        <w:pStyle w:val="a3"/>
         <w:ind w:left="1920" w:firstLineChars="0" w:firstLine="0"/>
-      </w:pPr>
-    </w:p>
-    <w:p>
-      <w:pPr>
-        <w:pStyle w:val="ListParagraph"/>
+        <w:rPr>
+          <w:sz w:val="24"/>
+          <w:szCs w:val="24"/>
+        </w:rPr>
+      </w:pPr>
+    </w:p>
+    <w:p>
+      <w:pPr>
+        <w:pStyle w:val="a3"/>
         <w:numPr>
           <w:ilvl w:val="2"/>
           <w:numId w:val="1"/>
         </w:numPr>
         <w:ind w:firstLineChars="0"/>
-      </w:pPr>
-      <w:r>
+        <w:rPr>
+          <w:sz w:val="24"/>
+          <w:szCs w:val="24"/>
+        </w:rPr>
+      </w:pPr>
+      <w:r>
+        <w:rPr>
+          <w:sz w:val="24"/>
+          <w:szCs w:val="24"/>
+        </w:rPr>
         <w:t>Future application of SDN</w:t>
       </w:r>
     </w:p>
     <w:p>
       <w:pPr>
-        <w:pStyle w:val="ListParagraph"/>
+        <w:pStyle w:val="a3"/>
         <w:numPr>
           <w:ilvl w:val="0"/>
           <w:numId w:val="3"/>
         </w:numPr>
         <w:ind w:firstLineChars="0"/>
-      </w:pPr>
-      <w:r>
+        <w:rPr>
+          <w:sz w:val="24"/>
+          <w:szCs w:val="24"/>
+        </w:rPr>
+      </w:pPr>
+      <w:r>
+        <w:rPr>
+          <w:sz w:val="24"/>
+          <w:szCs w:val="24"/>
+        </w:rPr>
         <w:t>Advantages compared to the traditional network structure</w:t>
       </w:r>
     </w:p>
     <w:p>
       <w:pPr>
-        <w:pStyle w:val="ListParagraph"/>
+        <w:pStyle w:val="a3"/>
         <w:numPr>
           <w:ilvl w:val="0"/>
           <w:numId w:val="3"/>
         </w:numPr>
         <w:ind w:firstLineChars="0"/>
-      </w:pPr>
-      <w:r>
+        <w:rPr>
+          <w:sz w:val="24"/>
+          <w:szCs w:val="24"/>
+        </w:rPr>
+      </w:pPr>
+      <w:r>
+        <w:rPr>
+          <w:sz w:val="24"/>
+          <w:szCs w:val="24"/>
+        </w:rPr>
         <w:t>Problem faced before widely deployed</w:t>
       </w:r>
     </w:p>
     <w:p>
       <w:pPr>
-        <w:pStyle w:val="ListParagraph"/>
+        <w:pStyle w:val="a3"/>
         <w:numPr>
           <w:ilvl w:val="1"/>
           <w:numId w:val="1"/>
         </w:numPr>
         <w:ind w:firstLineChars="0"/>
-      </w:pPr>
-      <w:r>
+        <w:rPr>
+          <w:sz w:val="24"/>
+          <w:szCs w:val="24"/>
+        </w:rPr>
+      </w:pPr>
+      <w:r>
+        <w:rPr>
+          <w:sz w:val="24"/>
+          <w:szCs w:val="24"/>
+        </w:rPr>
         <w:t>Efficient packet forwarding</w:t>
       </w:r>
     </w:p>
     <w:p>
       <w:pPr>
-        <w:pStyle w:val="ListParagraph"/>
+        <w:pStyle w:val="a3"/>
         <w:numPr>
           <w:ilvl w:val="2"/>
           <w:numId w:val="1"/>
         </w:numPr>
         <w:ind w:firstLineChars="0"/>
-      </w:pPr>
-      <w:r>
+        <w:rPr>
+          <w:sz w:val="24"/>
+          <w:szCs w:val="24"/>
+        </w:rPr>
+      </w:pPr>
+      <w:r>
+        <w:rPr>
+          <w:sz w:val="24"/>
+          <w:szCs w:val="24"/>
+        </w:rPr>
         <w:t>Packet Flow Path</w:t>
       </w:r>
     </w:p>
     <w:p>
       <w:pPr>
-        <w:pStyle w:val="ListParagraph"/>
+        <w:pStyle w:val="a3"/>
         <w:numPr>
           <w:ilvl w:val="0"/>
           <w:numId w:val="4"/>
         </w:numPr>
         <w:ind w:firstLineChars="0"/>
-      </w:pPr>
-      <w:r>
+        <w:rPr>
+          <w:sz w:val="24"/>
+          <w:szCs w:val="24"/>
+        </w:rPr>
+      </w:pPr>
+      <w:r>
+        <w:rPr>
+          <w:sz w:val="24"/>
+          <w:szCs w:val="24"/>
+        </w:rPr>
         <w:t>Introduce Packet Flow forwarding scheme</w:t>
       </w:r>
     </w:p>
     <w:p>
       <w:pPr>
-        <w:pStyle w:val="ListParagraph"/>
+        <w:pStyle w:val="a3"/>
         <w:numPr>
           <w:ilvl w:val="0"/>
           <w:numId w:val="4"/>
         </w:numPr>
         <w:ind w:firstLineChars="0"/>
-      </w:pPr>
-      <w:r>
+        <w:rPr>
+          <w:sz w:val="24"/>
+          <w:szCs w:val="24"/>
+        </w:rPr>
+      </w:pPr>
+      <w:r>
+        <w:rPr>
+          <w:sz w:val="24"/>
+          <w:szCs w:val="24"/>
+        </w:rPr>
         <w:t>The reason to set up Packet Flow Path (real-time, Optical communication without buffer)</w:t>
       </w:r>
     </w:p>
     <w:p>
       <w:pPr>
-        <w:pStyle w:val="ListParagraph"/>
+        <w:pStyle w:val="a3"/>
         <w:numPr>
           <w:ilvl w:val="2"/>
           <w:numId w:val="1"/>
         </w:numPr>
         <w:ind w:firstLineChars="0"/>
-      </w:pPr>
-      <w:r>
+        <w:rPr>
+          <w:sz w:val="24"/>
+          <w:szCs w:val="24"/>
+        </w:rPr>
+      </w:pPr>
+      <w:r>
+        <w:rPr>
+          <w:sz w:val="24"/>
+          <w:szCs w:val="24"/>
+        </w:rPr>
         <w:t>Network Function Virtualization</w:t>
       </w:r>
     </w:p>
     <w:p>
       <w:pPr>
-        <w:pStyle w:val="ListParagraph"/>
+        <w:pStyle w:val="a3"/>
         <w:ind w:left="1560" w:firstLineChars="0" w:firstLine="0"/>
-      </w:pPr>
-      <w:r>
+        <w:rPr>
+          <w:sz w:val="24"/>
+          <w:szCs w:val="24"/>
+        </w:rPr>
+      </w:pPr>
+      <w:r>
+        <w:rPr>
+          <w:sz w:val="24"/>
+          <w:szCs w:val="24"/>
+        </w:rPr>
         <w:t>Introduce the NFV concept and MPLS, which is used to establish the virtual channel for flow.</w:t>
       </w:r>
     </w:p>
     <w:p>
       <w:pPr>
-        <w:pStyle w:val="ListParagraph"/>
+        <w:pStyle w:val="a3"/>
         <w:numPr>
           <w:ilvl w:val="2"/>
           <w:numId w:val="1"/>
         </w:numPr>
         <w:ind w:firstLineChars="0"/>
-      </w:pPr>
-      <w:r>
+        <w:rPr>
+          <w:sz w:val="24"/>
+          <w:szCs w:val="24"/>
+        </w:rPr>
+      </w:pPr>
+      <w:r>
+        <w:rPr>
+          <w:sz w:val="24"/>
+          <w:szCs w:val="24"/>
+        </w:rPr>
         <w:t>Latency in Packet Communication Protocol</w:t>
       </w:r>
     </w:p>
     <w:p>
       <w:pPr>
-        <w:pStyle w:val="ListParagraph"/>
+        <w:pStyle w:val="a3"/>
         <w:numPr>
           <w:ilvl w:val="0"/>
           <w:numId w:val="5"/>
         </w:numPr>
         <w:ind w:firstLineChars="0"/>
+        <w:rPr>
+          <w:sz w:val="24"/>
+          <w:szCs w:val="24"/>
+        </w:rPr>
       </w:pPr>
       <w:r>
         <w:rPr>
           <w:rFonts w:hint="eastAsia"/>
+          <w:sz w:val="24"/>
+          <w:szCs w:val="24"/>
         </w:rPr>
         <w:t>Br</w:t>
       </w:r>
       <w:r>
+        <w:rPr>
+          <w:sz w:val="24"/>
+          <w:szCs w:val="24"/>
+        </w:rPr>
         <w:t>iefly talk about the waiting latency happened in “Send-and-Wait” Protocol with “Timeout Recovery”</w:t>
       </w:r>
     </w:p>
     <w:p>
       <w:pPr>
-        <w:pStyle w:val="ListParagraph"/>
+        <w:pStyle w:val="a3"/>
         <w:numPr>
           <w:ilvl w:val="0"/>
           <w:numId w:val="5"/>
         </w:numPr>
         <w:ind w:firstLineChars="0"/>
-      </w:pPr>
-      <w:r>
-        <w:t xml:space="preserve">The packet flow path can reduce the need of “send-and-wait” situation which is likely to happen between different plane </w:t>
-      </w:r>
-      <w:proofErr w:type="gramStart"/>
-      <w:r>
-        <w:t>communication</w:t>
-      </w:r>
-      <w:proofErr w:type="gramEnd"/>
-      <w:r>
-        <w:t>. And the distribution function of total delay can be used to optimize the timeout value.</w:t>
-      </w:r>
-    </w:p>
-    <w:p>
-      <w:pPr>
-        <w:pStyle w:val="ListParagraph"/>
+        <w:rPr>
+          <w:sz w:val="24"/>
+          <w:szCs w:val="24"/>
+        </w:rPr>
+      </w:pPr>
+      <w:r>
+        <w:rPr>
+          <w:sz w:val="24"/>
+          <w:szCs w:val="24"/>
+        </w:rPr>
+        <w:t>The packet flow path can reduce the need of “send-and-wait” situation which is likely to happen between different plane communication. And the distribution function of total delay can be used to optimize the timeout value.</w:t>
+      </w:r>
+    </w:p>
+    <w:p>
+      <w:pPr>
+        <w:pStyle w:val="a3"/>
         <w:numPr>
           <w:ilvl w:val="1"/>
           <w:numId w:val="1"/>
         </w:numPr>
         <w:ind w:firstLineChars="0"/>
-      </w:pPr>
-      <w:r>
+        <w:rPr>
+          <w:sz w:val="24"/>
+          <w:szCs w:val="24"/>
+        </w:rPr>
+      </w:pPr>
+      <w:r>
+        <w:rPr>
+          <w:sz w:val="24"/>
+          <w:szCs w:val="24"/>
+        </w:rPr>
         <w:t>Cloud support</w:t>
       </w:r>
     </w:p>
     <w:p>
       <w:pPr>
-        <w:pStyle w:val="ListParagraph"/>
+        <w:pStyle w:val="a3"/>
         <w:ind w:left="780" w:firstLineChars="0" w:firstLine="0"/>
-      </w:pPr>
-      <w:r>
+        <w:rPr>
+          <w:sz w:val="24"/>
+          <w:szCs w:val="24"/>
+        </w:rPr>
+      </w:pPr>
+      <w:r>
+        <w:rPr>
+          <w:sz w:val="24"/>
+          <w:szCs w:val="24"/>
+        </w:rPr>
         <w:t>Mainly about the DB support for controller. Abstract the database of storing network information from controller to cloud end, to implement data restoration for distributed system.</w:t>
       </w:r>
     </w:p>
-    <w:p/>
+    <w:p>
+      <w:pPr>
+        <w:rPr>
+          <w:sz w:val="24"/>
+          <w:szCs w:val="24"/>
+        </w:rPr>
+      </w:pPr>
+    </w:p>
+    <w:p>
+      <w:pPr>
+        <w:rPr>
+          <w:sz w:val="24"/>
+          <w:szCs w:val="24"/>
+        </w:rPr>
+      </w:pPr>
+    </w:p>
+    <w:p>
+      <w:pPr>
+        <w:pStyle w:val="a3"/>
+        <w:numPr>
+          <w:ilvl w:val="0"/>
+          <w:numId w:val="6"/>
+        </w:numPr>
+        <w:ind w:firstLineChars="0"/>
+        <w:rPr>
+          <w:rFonts w:hint="eastAsia"/>
+          <w:sz w:val="24"/>
+          <w:szCs w:val="24"/>
+        </w:rPr>
+      </w:pPr>
+      <w:r>
+        <w:rPr>
+          <w:rFonts w:hint="eastAsia"/>
+          <w:sz w:val="24"/>
+          <w:szCs w:val="24"/>
+        </w:rPr>
+        <w:t>SDN: A comprehensive survey</w:t>
+      </w:r>
+    </w:p>
+    <w:p>
+      <w:pPr>
+        <w:pStyle w:val="a3"/>
+        <w:ind w:left="360" w:firstLineChars="0" w:firstLine="0"/>
+        <w:rPr>
+          <w:sz w:val="24"/>
+          <w:szCs w:val="24"/>
+        </w:rPr>
+      </w:pPr>
+    </w:p>
+    <w:p>
+      <w:pPr>
+        <w:pStyle w:val="a3"/>
+        <w:ind w:left="360" w:firstLineChars="0" w:firstLine="0"/>
+        <w:rPr>
+          <w:rFonts w:hint="eastAsia"/>
+          <w:sz w:val="24"/>
+          <w:szCs w:val="24"/>
+        </w:rPr>
+      </w:pPr>
+      <w:r>
+        <w:rPr>
+          <w:sz w:val="24"/>
+          <w:szCs w:val="24"/>
+        </w:rPr>
+        <w:t>T</w:t>
+      </w:r>
+      <w:r>
+        <w:rPr>
+          <w:rFonts w:hint="eastAsia"/>
+          <w:sz w:val="24"/>
+          <w:szCs w:val="24"/>
+        </w:rPr>
+        <w:t xml:space="preserve">he </w:t>
+      </w:r>
+      <w:r>
+        <w:rPr>
+          <w:sz w:val="24"/>
+          <w:szCs w:val="24"/>
+        </w:rPr>
+        <w:t xml:space="preserve">current Internet had led to </w:t>
+      </w:r>
+      <w:r>
+        <w:rPr>
+          <w:sz w:val="24"/>
+          <w:szCs w:val="24"/>
+        </w:rPr>
+        <w:t xml:space="preserve">the trend of making everything connected to each other with various new services deployment and less conmunication delay. However, the shortcoming of traditional network structure is obstructing the innovation </w:t>
+      </w:r>
+      <w:r>
+        <w:rPr>
+          <w:sz w:val="24"/>
+          <w:szCs w:val="24"/>
+        </w:rPr>
+        <w:t xml:space="preserve">of Internet. Despite the widespread adoption, traditonal IP network are complex and hard to manage(1)[1], </w:t>
+      </w:r>
+      <w:bookmarkStart w:id="0" w:name="_GoBack"/>
+      <w:bookmarkEnd w:id="0"/>
+    </w:p>
+    <w:p>
+      <w:pPr>
+        <w:pStyle w:val="a3"/>
+        <w:ind w:left="360" w:firstLineChars="0" w:firstLine="0"/>
+        <w:rPr>
+          <w:sz w:val="24"/>
+          <w:szCs w:val="24"/>
+        </w:rPr>
+      </w:pPr>
+    </w:p>
+    <w:p>
+      <w:pPr>
+        <w:pStyle w:val="a3"/>
+        <w:ind w:left="360" w:firstLineChars="0" w:firstLine="0"/>
+        <w:rPr>
+          <w:rFonts w:hint="eastAsia"/>
+          <w:sz w:val="24"/>
+          <w:szCs w:val="24"/>
+        </w:rPr>
+      </w:pPr>
+      <w:r>
+        <w:rPr>
+          <w:sz w:val="24"/>
+          <w:szCs w:val="24"/>
+        </w:rPr>
+        <w:t>E</w:t>
+      </w:r>
+      <w:r>
+        <w:rPr>
+          <w:rFonts w:hint="eastAsia"/>
+          <w:sz w:val="24"/>
+          <w:szCs w:val="24"/>
+        </w:rPr>
+        <w:t xml:space="preserve">verything </w:t>
+      </w:r>
+      <w:r>
+        <w:rPr>
+          <w:sz w:val="24"/>
+          <w:szCs w:val="24"/>
+        </w:rPr>
+        <w:t xml:space="preserve">is connected to each other and can be accessible from anywhere, IoT which </w:t>
+      </w:r>
+      <w:r>
+        <w:rPr>
+          <w:sz w:val="24"/>
+          <w:szCs w:val="24"/>
+        </w:rPr>
+        <w:t xml:space="preserve">will </w:t>
+      </w:r>
+      <w:r>
+        <w:rPr>
+          <w:sz w:val="24"/>
+          <w:szCs w:val="24"/>
+        </w:rPr>
+        <w:lastRenderedPageBreak/>
+        <w:t xml:space="preserve">require </w:t>
+      </w:r>
+      <w:r>
+        <w:rPr>
+          <w:sz w:val="24"/>
+          <w:szCs w:val="24"/>
+        </w:rPr>
+        <w:t>rub</w:t>
+      </w:r>
+      <w:r>
+        <w:rPr>
+          <w:sz w:val="24"/>
+          <w:szCs w:val="24"/>
+        </w:rPr>
+        <w:t xml:space="preserve">. Since many functions have been embeded into individual network device, which will make it complex and error-prone to maintain, and even more time-consuming to deploy new service. </w:t>
+      </w:r>
+    </w:p>
     <w:sectPr>
       <w:pgSz w:w="12240" w:h="15840"/>
       <w:pgMar w:top="1417" w:right="1417" w:bottom="1134" w:left="1417" w:header="708" w:footer="708" w:gutter="0"/>
@@ -317,9 +636,59 @@
 </w:document>
 </file>
 
+<file path=word/endnotes.xml><?xml version="1.0" encoding="utf-8"?>
+<w:endnotes xmlns:wpc="http://schemas.microsoft.com/office/word/2010/wordprocessingCanvas" xmlns:mc="http://schemas.openxmlformats.org/markup-compatibility/2006" xmlns:o="urn:schemas-microsoft-com:office:office" xmlns:r="http://schemas.openxmlformats.org/officeDocument/2006/relationships" xmlns:m="http://schemas.openxmlformats.org/officeDocument/2006/math" xmlns:v="urn:schemas-microsoft-com:vml" xmlns:wp14="http://schemas.microsoft.com/office/word/2010/wordprocessingDrawing" xmlns:wp="http://schemas.openxmlformats.org/drawingml/2006/wordprocessingDrawing" xmlns:w10="urn:schemas-microsoft-com:office:word" xmlns:w="http://schemas.openxmlformats.org/wordprocessingml/2006/main" xmlns:w14="http://schemas.microsoft.com/office/word/2010/wordml" xmlns:w15="http://schemas.microsoft.com/office/word/2012/wordml" xmlns:wpg="http://schemas.microsoft.com/office/word/2010/wordprocessingGroup" xmlns:wpi="http://schemas.microsoft.com/office/word/2010/wordprocessingInk" xmlns:wne="http://schemas.microsoft.com/office/word/2006/wordml" xmlns:wps="http://schemas.microsoft.com/office/word/2010/wordprocessingShape" mc:Ignorable="w14 w15 wp14">
+  <w:endnote w:type="separator" w:id="-1">
+    <w:p>
+      <w:pPr>
+        <w:spacing w:after="0" w:line="240" w:lineRule="auto"/>
+      </w:pPr>
+      <w:r>
+        <w:separator/>
+      </w:r>
+    </w:p>
+  </w:endnote>
+  <w:endnote w:type="continuationSeparator" w:id="0">
+    <w:p>
+      <w:pPr>
+        <w:spacing w:after="0" w:line="240" w:lineRule="auto"/>
+      </w:pPr>
+      <w:r>
+        <w:continuationSeparator/>
+      </w:r>
+    </w:p>
+  </w:endnote>
+</w:endnotes>
+</file>
+
+<file path=word/footnotes.xml><?xml version="1.0" encoding="utf-8"?>
+<w:footnotes xmlns:wpc="http://schemas.microsoft.com/office/word/2010/wordprocessingCanvas" xmlns:mc="http://schemas.openxmlformats.org/markup-compatibility/2006" xmlns:o="urn:schemas-microsoft-com:office:office" xmlns:r="http://schemas.openxmlformats.org/officeDocument/2006/relationships" xmlns:m="http://schemas.openxmlformats.org/officeDocument/2006/math" xmlns:v="urn:schemas-microsoft-com:vml" xmlns:wp14="http://schemas.microsoft.com/office/word/2010/wordprocessingDrawing" xmlns:wp="http://schemas.openxmlformats.org/drawingml/2006/wordprocessingDrawing" xmlns:w10="urn:schemas-microsoft-com:office:word" xmlns:w="http://schemas.openxmlformats.org/wordprocessingml/2006/main" xmlns:w14="http://schemas.microsoft.com/office/word/2010/wordml" xmlns:w15="http://schemas.microsoft.com/office/word/2012/wordml" xmlns:wpg="http://schemas.microsoft.com/office/word/2010/wordprocessingGroup" xmlns:wpi="http://schemas.microsoft.com/office/word/2010/wordprocessingInk" xmlns:wne="http://schemas.microsoft.com/office/word/2006/wordml" xmlns:wps="http://schemas.microsoft.com/office/word/2010/wordprocessingShape" mc:Ignorable="w14 w15 wp14">
+  <w:footnote w:type="separator" w:id="-1">
+    <w:p>
+      <w:pPr>
+        <w:spacing w:after="0" w:line="240" w:lineRule="auto"/>
+      </w:pPr>
+      <w:r>
+        <w:separator/>
+      </w:r>
+    </w:p>
+  </w:footnote>
+  <w:footnote w:type="continuationSeparator" w:id="0">
+    <w:p>
+      <w:pPr>
+        <w:spacing w:after="0" w:line="240" w:lineRule="auto"/>
+      </w:pPr>
+      <w:r>
+        <w:continuationSeparator/>
+      </w:r>
+    </w:p>
+  </w:footnote>
+</w:footnotes>
+</file>
+
 <file path=word/numbering.xml><?xml version="1.0" encoding="utf-8"?>
 <w:numbering xmlns:wpc="http://schemas.microsoft.com/office/word/2010/wordprocessingCanvas" xmlns:mc="http://schemas.openxmlformats.org/markup-compatibility/2006" xmlns:o="urn:schemas-microsoft-com:office:office" xmlns:r="http://schemas.openxmlformats.org/officeDocument/2006/relationships" xmlns:m="http://schemas.openxmlformats.org/officeDocument/2006/math" xmlns:v="urn:schemas-microsoft-com:vml" xmlns:wp14="http://schemas.microsoft.com/office/word/2010/wordprocessingDrawing" xmlns:wp="http://schemas.openxmlformats.org/drawingml/2006/wordprocessingDrawing" xmlns:w10="urn:schemas-microsoft-com:office:word" xmlns:w="http://schemas.openxmlformats.org/wordprocessingml/2006/main" xmlns:w14="http://schemas.microsoft.com/office/word/2010/wordml" xmlns:w15="http://schemas.microsoft.com/office/word/2012/wordml" xmlns:wpg="http://schemas.microsoft.com/office/word/2010/wordprocessingGroup" xmlns:wpi="http://schemas.microsoft.com/office/word/2010/wordprocessingInk" xmlns:wne="http://schemas.microsoft.com/office/word/2006/wordml" xmlns:wps="http://schemas.microsoft.com/office/word/2010/wordprocessingShape" mc:Ignorable="w14 w15 wp14">
-  <w:abstractNum w:abstractNumId="0" w15:restartNumberingAfterBreak="0">
+  <w:abstractNum w:abstractNumId="0">
     <w:nsid w:val="00F024C4"/>
     <w:multiLevelType w:val="hybridMultilevel"/>
     <w:tmpl w:val="EA9E756A"/>
@@ -408,7 +777,7 @@
       </w:pPr>
     </w:lvl>
   </w:abstractNum>
-  <w:abstractNum w:abstractNumId="1" w15:restartNumberingAfterBreak="0">
+  <w:abstractNum w:abstractNumId="1">
     <w:nsid w:val="3FF90418"/>
     <w:multiLevelType w:val="multilevel"/>
     <w:tmpl w:val="BC94F39C"/>
@@ -529,7 +898,96 @@
       </w:rPr>
     </w:lvl>
   </w:abstractNum>
-  <w:abstractNum w:abstractNumId="2" w15:restartNumberingAfterBreak="0">
+  <w:abstractNum w:abstractNumId="2">
+    <w:nsid w:val="5B772416"/>
+    <w:multiLevelType w:val="hybridMultilevel"/>
+    <w:tmpl w:val="FEB61414"/>
+    <w:lvl w:ilvl="0" w:tplc="A9DE168A">
+      <w:start w:val="1"/>
+      <w:numFmt w:val="decimal"/>
+      <w:lvlText w:val="(%1)"/>
+      <w:lvlJc w:val="left"/>
+      <w:pPr>
+        <w:ind w:left="360" w:hanging="360"/>
+      </w:pPr>
+      <w:rPr>
+        <w:rFonts w:hint="default"/>
+      </w:rPr>
+    </w:lvl>
+    <w:lvl w:ilvl="1" w:tplc="04090019" w:tentative="1">
+      <w:start w:val="1"/>
+      <w:numFmt w:val="lowerLetter"/>
+      <w:lvlText w:val="%2)"/>
+      <w:lvlJc w:val="left"/>
+      <w:pPr>
+        <w:ind w:left="840" w:hanging="420"/>
+      </w:pPr>
+    </w:lvl>
+    <w:lvl w:ilvl="2" w:tplc="0409001B" w:tentative="1">
+      <w:start w:val="1"/>
+      <w:numFmt w:val="lowerRoman"/>
+      <w:lvlText w:val="%3."/>
+      <w:lvlJc w:val="right"/>
+      <w:pPr>
+        <w:ind w:left="1260" w:hanging="420"/>
+      </w:pPr>
+    </w:lvl>
+    <w:lvl w:ilvl="3" w:tplc="0409000F" w:tentative="1">
+      <w:start w:val="1"/>
+      <w:numFmt w:val="decimal"/>
+      <w:lvlText w:val="%4."/>
+      <w:lvlJc w:val="left"/>
+      <w:pPr>
+        <w:ind w:left="1680" w:hanging="420"/>
+      </w:pPr>
+    </w:lvl>
+    <w:lvl w:ilvl="4" w:tplc="04090019" w:tentative="1">
+      <w:start w:val="1"/>
+      <w:numFmt w:val="lowerLetter"/>
+      <w:lvlText w:val="%5)"/>
+      <w:lvlJc w:val="left"/>
+      <w:pPr>
+        <w:ind w:left="2100" w:hanging="420"/>
+      </w:pPr>
+    </w:lvl>
+    <w:lvl w:ilvl="5" w:tplc="0409001B" w:tentative="1">
+      <w:start w:val="1"/>
+      <w:numFmt w:val="lowerRoman"/>
+      <w:lvlText w:val="%6."/>
+      <w:lvlJc w:val="right"/>
+      <w:pPr>
+        <w:ind w:left="2520" w:hanging="420"/>
+      </w:pPr>
+    </w:lvl>
+    <w:lvl w:ilvl="6" w:tplc="0409000F" w:tentative="1">
+      <w:start w:val="1"/>
+      <w:numFmt w:val="decimal"/>
+      <w:lvlText w:val="%7."/>
+      <w:lvlJc w:val="left"/>
+      <w:pPr>
+        <w:ind w:left="2940" w:hanging="420"/>
+      </w:pPr>
+    </w:lvl>
+    <w:lvl w:ilvl="7" w:tplc="04090019" w:tentative="1">
+      <w:start w:val="1"/>
+      <w:numFmt w:val="lowerLetter"/>
+      <w:lvlText w:val="%8)"/>
+      <w:lvlJc w:val="left"/>
+      <w:pPr>
+        <w:ind w:left="3360" w:hanging="420"/>
+      </w:pPr>
+    </w:lvl>
+    <w:lvl w:ilvl="8" w:tplc="0409001B" w:tentative="1">
+      <w:start w:val="1"/>
+      <w:numFmt w:val="lowerRoman"/>
+      <w:lvlText w:val="%9."/>
+      <w:lvlJc w:val="right"/>
+      <w:pPr>
+        <w:ind w:left="3780" w:hanging="420"/>
+      </w:pPr>
+    </w:lvl>
+  </w:abstractNum>
+  <w:abstractNum w:abstractNumId="3">
     <w:nsid w:val="70595537"/>
     <w:multiLevelType w:val="hybridMultilevel"/>
     <w:tmpl w:val="79D66CB8"/>
@@ -618,7 +1076,7 @@
       </w:pPr>
     </w:lvl>
   </w:abstractNum>
-  <w:abstractNum w:abstractNumId="3" w15:restartNumberingAfterBreak="0">
+  <w:abstractNum w:abstractNumId="4">
     <w:nsid w:val="74A81967"/>
     <w:multiLevelType w:val="hybridMultilevel"/>
     <w:tmpl w:val="54605F06"/>
@@ -707,7 +1165,7 @@
       </w:pPr>
     </w:lvl>
   </w:abstractNum>
-  <w:abstractNum w:abstractNumId="4" w15:restartNumberingAfterBreak="0">
+  <w:abstractNum w:abstractNumId="5">
     <w:nsid w:val="7AF56C56"/>
     <w:multiLevelType w:val="hybridMultilevel"/>
     <w:tmpl w:val="BB147D36"/>
@@ -803,13 +1261,16 @@
     <w:abstractNumId w:val="0"/>
   </w:num>
   <w:num w:numId="3">
+    <w:abstractNumId w:val="5"/>
+  </w:num>
+  <w:num w:numId="4">
+    <w:abstractNumId w:val="3"/>
+  </w:num>
+  <w:num w:numId="5">
     <w:abstractNumId w:val="4"/>
   </w:num>
-  <w:num w:numId="4">
+  <w:num w:numId="6">
     <w:abstractNumId w:val="2"/>
-  </w:num>
-  <w:num w:numId="5">
-    <w:abstractNumId w:val="3"/>
   </w:num>
 </w:numbering>
 </file>
@@ -819,7 +1280,7 @@
   <w:docDefaults>
     <w:rPrDefault>
       <w:rPr>
-        <w:rFonts w:asciiTheme="minorHAnsi" w:eastAsiaTheme="minorHAnsi" w:hAnsiTheme="minorHAnsi" w:cstheme="minorBidi"/>
+        <w:rFonts w:asciiTheme="minorHAnsi" w:eastAsiaTheme="minorEastAsia" w:hAnsiTheme="minorHAnsi" w:cstheme="minorBidi"/>
         <w:sz w:val="22"/>
         <w:szCs w:val="22"/>
         <w:lang w:val="en-US" w:eastAsia="en-US" w:bidi="ar-SA"/>
@@ -1204,17 +1665,17 @@
     <w:lsdException w:name="List Table 6 Colorful Accent 6" w:uiPriority="51"/>
     <w:lsdException w:name="List Table 7 Colorful Accent 6" w:uiPriority="52"/>
   </w:latentStyles>
-  <w:style w:type="paragraph" w:default="1" w:styleId="Normal">
+  <w:style w:type="paragraph" w:default="1" w:styleId="a">
     <w:name w:val="Normal"/>
     <w:qFormat/>
   </w:style>
-  <w:style w:type="character" w:default="1" w:styleId="DefaultParagraphFont">
+  <w:style w:type="character" w:default="1" w:styleId="a0">
     <w:name w:val="Default Paragraph Font"/>
     <w:uiPriority w:val="1"/>
     <w:semiHidden/>
     <w:unhideWhenUsed/>
   </w:style>
-  <w:style w:type="table" w:default="1" w:styleId="TableNormal">
+  <w:style w:type="table" w:default="1" w:styleId="a1">
     <w:name w:val="Normal Table"/>
     <w:uiPriority w:val="99"/>
     <w:semiHidden/>
@@ -1229,15 +1690,15 @@
       </w:tblCellMar>
     </w:tblPr>
   </w:style>
-  <w:style w:type="numbering" w:default="1" w:styleId="NoList">
+  <w:style w:type="numbering" w:default="1" w:styleId="a2">
     <w:name w:val="No List"/>
     <w:uiPriority w:val="99"/>
     <w:semiHidden/>
     <w:unhideWhenUsed/>
   </w:style>
-  <w:style w:type="paragraph" w:styleId="ListParagraph">
+  <w:style w:type="paragraph" w:styleId="a3">
     <w:name w:val="List Paragraph"/>
-    <w:basedOn w:val="Normal"/>
+    <w:basedOn w:val="a"/>
     <w:uiPriority w:val="34"/>
     <w:qFormat/>
     <w:rsid w:val="00074529"/>
@@ -1248,10 +1709,85 @@
       <w:jc w:val="both"/>
     </w:pPr>
     <w:rPr>
-      <w:rFonts w:eastAsiaTheme="minorEastAsia"/>
       <w:kern w:val="2"/>
       <w:sz w:val="21"/>
       <w:lang w:eastAsia="zh-CN"/>
+    </w:rPr>
+  </w:style>
+  <w:style w:type="paragraph" w:styleId="a4">
+    <w:name w:val="header"/>
+    <w:basedOn w:val="a"/>
+    <w:link w:val="Char"/>
+    <w:uiPriority w:val="99"/>
+    <w:unhideWhenUsed/>
+    <w:rsid w:val="00490674"/>
+    <w:pPr>
+      <w:pBdr>
+        <w:bottom w:val="single" w:sz="6" w:space="1" w:color="auto"/>
+      </w:pBdr>
+      <w:tabs>
+        <w:tab w:val="center" w:pos="4153"/>
+        <w:tab w:val="right" w:pos="8306"/>
+      </w:tabs>
+      <w:snapToGrid w:val="0"/>
+      <w:spacing w:line="240" w:lineRule="auto"/>
+      <w:jc w:val="center"/>
+    </w:pPr>
+    <w:rPr>
+      <w:sz w:val="18"/>
+      <w:szCs w:val="18"/>
+    </w:rPr>
+  </w:style>
+  <w:style w:type="character" w:customStyle="1" w:styleId="Char">
+    <w:name w:val="页眉 Char"/>
+    <w:basedOn w:val="a0"/>
+    <w:link w:val="a4"/>
+    <w:uiPriority w:val="99"/>
+    <w:rsid w:val="00490674"/>
+    <w:rPr>
+      <w:sz w:val="18"/>
+      <w:szCs w:val="18"/>
+    </w:rPr>
+  </w:style>
+  <w:style w:type="paragraph" w:styleId="a5">
+    <w:name w:val="footer"/>
+    <w:basedOn w:val="a"/>
+    <w:link w:val="Char0"/>
+    <w:uiPriority w:val="99"/>
+    <w:unhideWhenUsed/>
+    <w:rsid w:val="00490674"/>
+    <w:pPr>
+      <w:tabs>
+        <w:tab w:val="center" w:pos="4153"/>
+        <w:tab w:val="right" w:pos="8306"/>
+      </w:tabs>
+      <w:snapToGrid w:val="0"/>
+      <w:spacing w:line="240" w:lineRule="auto"/>
+    </w:pPr>
+    <w:rPr>
+      <w:sz w:val="18"/>
+      <w:szCs w:val="18"/>
+    </w:rPr>
+  </w:style>
+  <w:style w:type="character" w:customStyle="1" w:styleId="Char0">
+    <w:name w:val="页脚 Char"/>
+    <w:basedOn w:val="a0"/>
+    <w:link w:val="a5"/>
+    <w:uiPriority w:val="99"/>
+    <w:rsid w:val="00490674"/>
+    <w:rPr>
+      <w:sz w:val="18"/>
+      <w:szCs w:val="18"/>
+    </w:rPr>
+  </w:style>
+  <w:style w:type="character" w:styleId="a6">
+    <w:name w:val="Placeholder Text"/>
+    <w:basedOn w:val="a0"/>
+    <w:uiPriority w:val="99"/>
+    <w:semiHidden/>
+    <w:rsid w:val="00490674"/>
+    <w:rPr>
+      <w:color w:val="808080"/>
     </w:rPr>
   </w:style>
 </w:styles>

</xml_diff>